<commit_message>
branch guide updated 2018/10/21/10:37
</commit_message>
<xml_diff>
--- a/guides/GitHub Branch Guide.docx
+++ b/guides/GitHub Branch Guide.docx
@@ -217,244 +217,345 @@
       <w:r>
         <w:t>dname</w:t>
       </w:r>
+      <w:proofErr w:type="spellEnd"/>
+    </w:p>
+    <w:p/>
+    <w:p>
+      <w:r>
+        <w:rPr>
+          <w:rFonts w:hint="eastAsia"/>
+        </w:rPr>
+        <w:t>推送到远程分支：</w:t>
+      </w:r>
+    </w:p>
+    <w:p>
+      <w:r>
+        <w:t>git push origin branch-name</w:t>
+      </w:r>
+    </w:p>
+    <w:p/>
+    <w:p>
+      <w:r>
+        <w:rPr>
+          <w:rFonts w:hint="eastAsia"/>
+        </w:rPr>
+        <w:t>删除</w:t>
+      </w:r>
+      <w:proofErr w:type="gramStart"/>
+      <w:r>
+        <w:rPr>
+          <w:rFonts w:hint="eastAsia"/>
+        </w:rPr>
+        <w:t>远程上</w:t>
+      </w:r>
+      <w:proofErr w:type="gramEnd"/>
+      <w:r>
+        <w:rPr>
+          <w:rFonts w:hint="eastAsia"/>
+        </w:rPr>
+        <w:t>的分支：</w:t>
+      </w:r>
+    </w:p>
+    <w:p>
+      <w:r>
+        <w:t xml:space="preserve">git push </w:t>
+      </w:r>
+      <w:proofErr w:type="spellStart"/>
+      <w:r>
+        <w:t>origin:branch-name</w:t>
+      </w:r>
+      <w:proofErr w:type="spellEnd"/>
+      <w:r>
+        <w:t xml:space="preserve"> (注意冒号前的空格不能少，原理是把一个空分支push到server上，相当于删除该分支)</w:t>
+      </w:r>
+    </w:p>
+    <w:p/>
+    <w:p>
+      <w:r>
+        <w:rPr>
+          <w:rFonts w:hint="eastAsia"/>
+        </w:rPr>
+        <w:t>只是删除</w:t>
+      </w:r>
+      <w:proofErr w:type="gramStart"/>
+      <w:r>
+        <w:rPr>
+          <w:rFonts w:hint="eastAsia"/>
+        </w:rPr>
+        <w:t>本地对</w:t>
+      </w:r>
+      <w:proofErr w:type="gramEnd"/>
+      <w:r>
+        <w:rPr>
+          <w:rFonts w:hint="eastAsia"/>
+        </w:rPr>
+        <w:t>该远程分支的</w:t>
+      </w:r>
+      <w:r>
+        <w:t>track: </w:t>
+      </w:r>
+    </w:p>
+    <w:p>
+      <w:pPr>
+        <w:rPr>
+          <w:rFonts w:hint="eastAsia"/>
+        </w:rPr>
+      </w:pPr>
+      <w:r>
+        <w:t>git branch –r –d origin/</w:t>
+      </w:r>
+      <w:r>
+        <w:rPr>
+          <w:rFonts w:hint="eastAsia"/>
+        </w:rPr>
+        <w:t>remote</w:t>
+      </w:r>
+      <w:r>
+        <w:t>-</w:t>
+      </w:r>
+      <w:r>
+        <w:t>branch</w:t>
+      </w:r>
+      <w:r>
+        <w:t xml:space="preserve"> </w:t>
+      </w:r>
+      <w:r>
+        <w:rPr>
+          <w:rFonts w:hint="eastAsia"/>
+        </w:rPr>
+        <w:t>（</w:t>
+      </w:r>
+      <w:proofErr w:type="spellStart"/>
+      <w:r>
+        <w:rPr>
+          <w:rFonts w:hint="eastAsia"/>
+        </w:rPr>
+        <w:t>remote</w:t>
+      </w:r>
+      <w:r>
+        <w:t>-branch</w:t>
+      </w:r>
+      <w:proofErr w:type="spellEnd"/>
+      <w:r>
+        <w:t xml:space="preserve"> </w:t>
+      </w:r>
+      <w:r>
+        <w:rPr>
+          <w:rFonts w:hint="eastAsia"/>
+        </w:rPr>
+        <w:t>是远程分支的名字）</w:t>
+      </w:r>
+    </w:p>
+    <w:p/>
+    <w:p/>
+    <w:p>
+      <w:r>
+        <w:rPr>
+          <w:rFonts w:hint="eastAsia"/>
+        </w:rPr>
+        <w:t>取消本地和远程分支的关联</w:t>
+      </w:r>
+    </w:p>
+    <w:p>
+      <w:r>
+        <w:t>git branch --unset-upstream</w:t>
+      </w:r>
       <w:bookmarkStart w:id="0" w:name="_GoBack"/>
       <w:bookmarkEnd w:id="0"/>
+    </w:p>
+    <w:p>
+      <w:pPr>
+        <w:rPr>
+          <w:rFonts w:hint="eastAsia"/>
+        </w:rPr>
+      </w:pPr>
+    </w:p>
+    <w:p>
+      <w:r>
+        <w:rPr>
+          <w:rFonts w:hint="eastAsia"/>
+        </w:rPr>
+        <w:t>添加本地和远程分支的关联</w:t>
+      </w:r>
+    </w:p>
+    <w:p>
+      <w:pPr>
+        <w:rPr>
+          <w:rFonts w:hint="eastAsia"/>
+        </w:rPr>
+      </w:pPr>
+      <w:r>
+        <w:t>git branch --track origin/</w:t>
+      </w:r>
+      <w:r>
+        <w:rPr>
+          <w:rFonts w:hint="eastAsia"/>
+        </w:rPr>
+        <w:t>remote</w:t>
+      </w:r>
+      <w:r>
+        <w:t>-branch</w:t>
+      </w:r>
+      <w:r>
+        <w:rPr>
+          <w:rFonts w:hint="eastAsia"/>
+        </w:rPr>
+        <w:t>（</w:t>
+      </w:r>
+      <w:proofErr w:type="spellStart"/>
+      <w:r>
+        <w:rPr>
+          <w:rFonts w:hint="eastAsia"/>
+        </w:rPr>
+        <w:t>remote</w:t>
+      </w:r>
+      <w:r>
+        <w:t>-branch</w:t>
+      </w:r>
       <w:proofErr w:type="spellEnd"/>
-    </w:p>
-    <w:p/>
-    <w:p>
-      <w:r>
-        <w:rPr>
-          <w:rFonts w:hint="eastAsia"/>
-        </w:rPr>
-        <w:t>推送到远程分支：</w:t>
-      </w:r>
-    </w:p>
-    <w:p>
-      <w:r>
-        <w:t>git push origin branch-name</w:t>
-      </w:r>
-    </w:p>
-    <w:p/>
-    <w:p>
-      <w:r>
-        <w:rPr>
-          <w:rFonts w:hint="eastAsia"/>
-        </w:rPr>
-        <w:t>删除</w:t>
-      </w:r>
-      <w:proofErr w:type="gramStart"/>
-      <w:r>
-        <w:rPr>
-          <w:rFonts w:hint="eastAsia"/>
-        </w:rPr>
-        <w:t>远程上</w:t>
-      </w:r>
-      <w:proofErr w:type="gramEnd"/>
-      <w:r>
-        <w:rPr>
-          <w:rFonts w:hint="eastAsia"/>
-        </w:rPr>
-        <w:t>的分支：</w:t>
-      </w:r>
-    </w:p>
-    <w:p>
-      <w:r>
-        <w:t xml:space="preserve">git push </w:t>
-      </w:r>
+      <w:r>
+        <w:t xml:space="preserve"> </w:t>
+      </w:r>
+      <w:r>
+        <w:rPr>
+          <w:rFonts w:hint="eastAsia"/>
+        </w:rPr>
+        <w:t>是远程分支的名字）</w:t>
+      </w:r>
+    </w:p>
+    <w:p>
+      <w:pPr>
+        <w:rPr>
+          <w:rFonts w:hint="eastAsia"/>
+        </w:rPr>
+      </w:pPr>
+    </w:p>
+    <w:p>
       <w:proofErr w:type="spellStart"/>
       <w:r>
-        <w:t>origin:branch-name</w:t>
+        <w:t>github</w:t>
       </w:r>
       <w:proofErr w:type="spellEnd"/>
       <w:r>
-        <w:t xml:space="preserve"> (注意冒号前的空格不能少，原理是把一个空分支push到server上，相当于删除该分支)</w:t>
-      </w:r>
-    </w:p>
-    <w:p/>
-    <w:p>
-      <w:r>
-        <w:rPr>
-          <w:rFonts w:hint="eastAsia"/>
-        </w:rPr>
-        <w:t>只是删除</w:t>
-      </w:r>
-      <w:proofErr w:type="gramStart"/>
-      <w:r>
-        <w:rPr>
-          <w:rFonts w:hint="eastAsia"/>
-        </w:rPr>
-        <w:t>本地对</w:t>
-      </w:r>
-      <w:proofErr w:type="gramEnd"/>
-      <w:r>
-        <w:rPr>
-          <w:rFonts w:hint="eastAsia"/>
-        </w:rPr>
-        <w:t>该远程分支的</w:t>
-      </w:r>
-      <w:r>
-        <w:t>track: </w:t>
-      </w:r>
-    </w:p>
-    <w:p>
-      <w:r>
-        <w:t>git branch –r –d origin/branch-name</w:t>
-      </w:r>
-    </w:p>
-    <w:p/>
-    <w:p>
+        <w:t xml:space="preserve"> fork一个分之后，过一段时间就会和主分支的差异比较大。 这样提交</w:t>
+      </w:r>
       <w:proofErr w:type="spellStart"/>
       <w:r>
-        <w:lastRenderedPageBreak/>
+        <w:t>pr</w:t>
+      </w:r>
+      <w:proofErr w:type="spellEnd"/>
+      <w:r>
+        <w:t>的时候就会冲突，这个时候我们就需要和主分支同步代码。</w:t>
+      </w:r>
+    </w:p>
+    <w:p/>
+    <w:p>
+      <w:r>
+        <w:rPr>
+          <w:rFonts w:hint="eastAsia"/>
+        </w:rPr>
+        <w:t>步骤：</w:t>
+      </w:r>
+    </w:p>
+    <w:p/>
+    <w:p>
+      <w:r>
+        <w:t xml:space="preserve">1. git remote add </w:t>
+      </w:r>
+      <w:r>
+        <w:rPr>
+          <w:rFonts w:hint="eastAsia"/>
+        </w:rPr>
+        <w:t>name</w:t>
+      </w:r>
+      <w:r>
+        <w:t xml:space="preserve"> </w:t>
+      </w:r>
+      <w:proofErr w:type="spellStart"/>
+      <w:r>
+        <w:t>git@github.com:coreos</w:t>
+      </w:r>
+      <w:proofErr w:type="spellEnd"/>
+      <w:r>
+        <w:t>/</w:t>
+      </w:r>
+      <w:proofErr w:type="spellStart"/>
+      <w:r>
+        <w:t>etcd.git</w:t>
+      </w:r>
+      <w:proofErr w:type="spellEnd"/>
+      <w:r>
+        <w:t>   //本地添加远程主分支。可以先git branch -v查看是否已添加远程分支，若已添加，该步骤略过。</w:t>
+      </w:r>
+    </w:p>
+    <w:p/>
+    <w:p>
+      <w:r>
+        <w:t>2. git fetch name  // 获取主分支的最新修改到本地；</w:t>
+      </w:r>
+    </w:p>
+    <w:p/>
+    <w:p>
+      <w:r>
+        <w:t>3. git merge name/master  // 将name 分支修改内容merge到本地个人分支；</w:t>
+      </w:r>
+    </w:p>
+    <w:p/>
+    <w:p>
+      <w:r>
+        <w:rPr>
+          <w:rFonts w:hint="eastAsia"/>
+        </w:rPr>
+        <w:t>   </w:t>
+      </w:r>
+      <w:r>
+        <w:t xml:space="preserve"> // 该步骤或者可以分成2步：</w:t>
+      </w:r>
+    </w:p>
+    <w:p/>
+    <w:p>
+      <w:r>
+        <w:rPr>
+          <w:rFonts w:hint="eastAsia"/>
+        </w:rPr>
+        <w:t>    </w:t>
+      </w:r>
+      <w:r>
+        <w:t>1） # git checkout master；  // checkout到master分支</w:t>
+      </w:r>
+    </w:p>
+    <w:p/>
+    <w:p>
+      <w:r>
+        <w:rPr>
+          <w:rFonts w:hint="eastAsia"/>
+        </w:rPr>
+        <w:t>   </w:t>
+      </w:r>
+      <w:r>
+        <w:t xml:space="preserve"> 2） # git merge name；  //合并主分支修改到本地master分支；</w:t>
+      </w:r>
+    </w:p>
+    <w:p/>
+    <w:p>
+      <w:pPr>
+        <w:rPr>
+          <w:rFonts w:hint="eastAsia"/>
+        </w:rPr>
+      </w:pPr>
+      <w:r>
+        <w:t>4. git push                                // 将本地修改提交到</w:t>
+      </w:r>
+      <w:proofErr w:type="spellStart"/>
+      <w:r>
         <w:t>github</w:t>
       </w:r>
       <w:proofErr w:type="spellEnd"/>
       <w:r>
-        <w:t xml:space="preserve"> fork一个分之后，过一段时间就会和主分支的差异比较大。 这样提交</w:t>
-      </w:r>
-      <w:proofErr w:type="spellStart"/>
-      <w:r>
-        <w:t>pr</w:t>
-      </w:r>
-      <w:proofErr w:type="spellEnd"/>
-      <w:r>
-        <w:t>的时候就会冲突，这个时候我们就需要和主分支同步代码。</w:t>
-      </w:r>
-    </w:p>
-    <w:p/>
-    <w:p>
-      <w:r>
-        <w:rPr>
-          <w:rFonts w:hint="eastAsia"/>
-        </w:rPr>
-        <w:t>步骤：</w:t>
-      </w:r>
-    </w:p>
-    <w:p/>
-    <w:p>
-      <w:r>
-        <w:t xml:space="preserve">1. git remote add </w:t>
-      </w:r>
-      <w:r>
-        <w:rPr>
-          <w:rFonts w:hint="eastAsia"/>
-        </w:rPr>
-        <w:t>name</w:t>
-      </w:r>
-      <w:r>
-        <w:t xml:space="preserve"> </w:t>
-      </w:r>
-      <w:proofErr w:type="spellStart"/>
-      <w:r>
-        <w:t>git@github.com:coreos</w:t>
-      </w:r>
-      <w:proofErr w:type="spellEnd"/>
-      <w:r>
-        <w:t>/</w:t>
-      </w:r>
-      <w:proofErr w:type="spellStart"/>
-      <w:r>
-        <w:t>etcd.git</w:t>
-      </w:r>
-      <w:proofErr w:type="spellEnd"/>
-      <w:r>
-        <w:t>   //本地添加远程主分支。可以先git branch -v查看是否已添加远程分支，若已添加，该步骤略过。</w:t>
-      </w:r>
-    </w:p>
-    <w:p/>
-    <w:p>
-      <w:r>
-        <w:t xml:space="preserve">2. git fetch </w:t>
-      </w:r>
-      <w:r>
-        <w:t>name</w:t>
-      </w:r>
-      <w:r>
-        <w:t>  // 获取主分支的最新修改到本地；</w:t>
-      </w:r>
-    </w:p>
-    <w:p/>
-    <w:p>
-      <w:r>
-        <w:t xml:space="preserve">3. git merge </w:t>
-      </w:r>
-      <w:r>
-        <w:t>name</w:t>
-      </w:r>
-      <w:r>
-        <w:t>/master  // 将</w:t>
-      </w:r>
-      <w:r>
-        <w:t xml:space="preserve">name </w:t>
-      </w:r>
-      <w:r>
-        <w:t>分支修改内容merge到本地个人分支；</w:t>
-      </w:r>
-    </w:p>
-    <w:p/>
-    <w:p>
-      <w:r>
-        <w:rPr>
-          <w:rFonts w:hint="eastAsia"/>
-        </w:rPr>
-        <w:t>   </w:t>
-      </w:r>
-      <w:r>
-        <w:t xml:space="preserve"> // 该步骤或者可以分成2步：</w:t>
-      </w:r>
-    </w:p>
-    <w:p/>
-    <w:p>
-      <w:r>
-        <w:rPr>
-          <w:rFonts w:hint="eastAsia"/>
-        </w:rPr>
-        <w:t>    </w:t>
-      </w:r>
-      <w:r>
-        <w:t>1） # git checkout master；  // checkout到master分支</w:t>
-      </w:r>
-    </w:p>
-    <w:p/>
-    <w:p>
-      <w:r>
-        <w:rPr>
-          <w:rFonts w:hint="eastAsia"/>
-        </w:rPr>
-        <w:t>   </w:t>
-      </w:r>
-      <w:r>
-        <w:t xml:space="preserve"> 2） # git merge </w:t>
-      </w:r>
-      <w:r>
-        <w:t>name</w:t>
-      </w:r>
-      <w:r>
-        <w:t>；  //合并主分支修改到本地master分支；</w:t>
-      </w:r>
-    </w:p>
-    <w:p/>
-    <w:p>
-      <w:r>
-        <w:t>4. git push                                // 将本地修改提交到</w:t>
-      </w:r>
-      <w:proofErr w:type="spellStart"/>
-      <w:r>
-        <w:t>github</w:t>
-      </w:r>
-      <w:proofErr w:type="spellEnd"/>
-      <w:r>
         <w:t>上的个人分支</w:t>
       </w:r>
     </w:p>
-    <w:p>
-      <w:pPr>
-        <w:rPr>
-          <w:rFonts w:hint="eastAsia"/>
-        </w:rPr>
-      </w:pPr>
-    </w:p>
+    <w:p/>
     <w:sectPr>
       <w:pgSz w:w="11906" w:h="16838"/>
       <w:pgMar w:top="1440" w:right="1800" w:bottom="1440" w:left="1800" w:header="851" w:footer="992" w:gutter="0"/>

</xml_diff>

<commit_message>
branch guide update 2018/10/21/11:03
</commit_message>
<xml_diff>
--- a/guides/GitHub Branch Guide.docx
+++ b/guides/GitHub Branch Guide.docx
@@ -296,11 +296,6 @@
       </w:r>
     </w:p>
     <w:p>
-      <w:pPr>
-        <w:rPr>
-          <w:rFonts w:hint="eastAsia"/>
-        </w:rPr>
-      </w:pPr>
       <w:r>
         <w:t>git branch –r –d origin/</w:t>
       </w:r>
@@ -360,202 +355,103 @@
       <w:r>
         <w:t>git branch --unset-upstream</w:t>
       </w:r>
+    </w:p>
+    <w:p/>
+    <w:p>
+      <w:r>
+        <w:rPr>
+          <w:rFonts w:hint="eastAsia"/>
+        </w:rPr>
+        <w:t>添加本地和远程分支的关联</w:t>
+      </w:r>
+    </w:p>
+    <w:p>
+      <w:r>
+        <w:t>git branch --track origin/</w:t>
+      </w:r>
+      <w:r>
+        <w:rPr>
+          <w:rFonts w:hint="eastAsia"/>
+        </w:rPr>
+        <w:t>remote</w:t>
+      </w:r>
+      <w:r>
+        <w:t>-branch</w:t>
+      </w:r>
+      <w:r>
+        <w:rPr>
+          <w:rFonts w:hint="eastAsia"/>
+        </w:rPr>
+        <w:t>（</w:t>
+      </w:r>
+      <w:proofErr w:type="spellStart"/>
+      <w:r>
+        <w:rPr>
+          <w:rFonts w:hint="eastAsia"/>
+        </w:rPr>
+        <w:t>remote</w:t>
+      </w:r>
+      <w:r>
+        <w:t>-branch</w:t>
+      </w:r>
+      <w:proofErr w:type="spellEnd"/>
+      <w:r>
+        <w:t xml:space="preserve"> </w:t>
+      </w:r>
+      <w:r>
+        <w:rPr>
+          <w:rFonts w:hint="eastAsia"/>
+        </w:rPr>
+        <w:t>是远程分支的名字）</w:t>
+      </w:r>
+    </w:p>
+    <w:p/>
+    <w:p>
+      <w:r>
+        <w:rPr>
+          <w:rFonts w:hint="eastAsia"/>
+        </w:rPr>
+        <w:t>问题描述：有</w:t>
+      </w:r>
+      <w:r>
+        <w:t>2个分支，master和test_sub_branch01分支；master最近有一些新的提交，而test_sub_branch01是空的分支，问: 如何将master分支的内容同步到test_sub_branch01?</w:t>
+      </w:r>
+    </w:p>
+    <w:p/>
+    <w:p>
+      <w:r>
+        <w:rPr>
+          <w:rFonts w:hint="eastAsia"/>
+        </w:rPr>
+        <w:t>答：直接切到</w:t>
+      </w:r>
+      <w:r>
+        <w:t>test_sub_branch01去</w:t>
+      </w:r>
+      <w:proofErr w:type="spellStart"/>
+      <w:r>
+        <w:t>mergemaster</w:t>
+      </w:r>
+      <w:proofErr w:type="spellEnd"/>
+      <w:r>
+        <w:t>，参考命令如下，</w:t>
+      </w:r>
+    </w:p>
+    <w:p/>
+    <w:p>
+      <w:r>
+        <w:t>git checkout test_sub_branch01</w:t>
+      </w:r>
+    </w:p>
+    <w:p>
+      <w:r>
+        <w:t>git merge master</w:t>
+      </w:r>
+    </w:p>
+    <w:p>
       <w:bookmarkStart w:id="0" w:name="_GoBack"/>
       <w:bookmarkEnd w:id="0"/>
     </w:p>
-    <w:p>
-      <w:pPr>
-        <w:rPr>
-          <w:rFonts w:hint="eastAsia"/>
-        </w:rPr>
-      </w:pPr>
-    </w:p>
-    <w:p>
-      <w:r>
-        <w:rPr>
-          <w:rFonts w:hint="eastAsia"/>
-        </w:rPr>
-        <w:t>添加本地和远程分支的关联</w:t>
-      </w:r>
-    </w:p>
-    <w:p>
-      <w:pPr>
-        <w:rPr>
-          <w:rFonts w:hint="eastAsia"/>
-        </w:rPr>
-      </w:pPr>
-      <w:r>
-        <w:t>git branch --track origin/</w:t>
-      </w:r>
-      <w:r>
-        <w:rPr>
-          <w:rFonts w:hint="eastAsia"/>
-        </w:rPr>
-        <w:t>remote</w:t>
-      </w:r>
-      <w:r>
-        <w:t>-branch</w:t>
-      </w:r>
-      <w:r>
-        <w:rPr>
-          <w:rFonts w:hint="eastAsia"/>
-        </w:rPr>
-        <w:t>（</w:t>
-      </w:r>
-      <w:proofErr w:type="spellStart"/>
-      <w:r>
-        <w:rPr>
-          <w:rFonts w:hint="eastAsia"/>
-        </w:rPr>
-        <w:t>remote</w:t>
-      </w:r>
-      <w:r>
-        <w:t>-branch</w:t>
-      </w:r>
-      <w:proofErr w:type="spellEnd"/>
-      <w:r>
-        <w:t xml:space="preserve"> </w:t>
-      </w:r>
-      <w:r>
-        <w:rPr>
-          <w:rFonts w:hint="eastAsia"/>
-        </w:rPr>
-        <w:t>是远程分支的名字）</w:t>
-      </w:r>
-    </w:p>
-    <w:p>
-      <w:pPr>
-        <w:rPr>
-          <w:rFonts w:hint="eastAsia"/>
-        </w:rPr>
-      </w:pPr>
-    </w:p>
-    <w:p>
-      <w:proofErr w:type="spellStart"/>
-      <w:r>
-        <w:t>github</w:t>
-      </w:r>
-      <w:proofErr w:type="spellEnd"/>
-      <w:r>
-        <w:t xml:space="preserve"> fork一个分之后，过一段时间就会和主分支的差异比较大。 这样提交</w:t>
-      </w:r>
-      <w:proofErr w:type="spellStart"/>
-      <w:r>
-        <w:t>pr</w:t>
-      </w:r>
-      <w:proofErr w:type="spellEnd"/>
-      <w:r>
-        <w:t>的时候就会冲突，这个时候我们就需要和主分支同步代码。</w:t>
-      </w:r>
-    </w:p>
-    <w:p/>
-    <w:p>
-      <w:r>
-        <w:rPr>
-          <w:rFonts w:hint="eastAsia"/>
-        </w:rPr>
-        <w:t>步骤：</w:t>
-      </w:r>
-    </w:p>
-    <w:p/>
-    <w:p>
-      <w:r>
-        <w:t xml:space="preserve">1. git remote add </w:t>
-      </w:r>
-      <w:r>
-        <w:rPr>
-          <w:rFonts w:hint="eastAsia"/>
-        </w:rPr>
-        <w:t>name</w:t>
-      </w:r>
-      <w:r>
-        <w:t xml:space="preserve"> </w:t>
-      </w:r>
-      <w:proofErr w:type="spellStart"/>
-      <w:r>
-        <w:t>git@github.com:coreos</w:t>
-      </w:r>
-      <w:proofErr w:type="spellEnd"/>
-      <w:r>
-        <w:t>/</w:t>
-      </w:r>
-      <w:proofErr w:type="spellStart"/>
-      <w:r>
-        <w:t>etcd.git</w:t>
-      </w:r>
-      <w:proofErr w:type="spellEnd"/>
-      <w:r>
-        <w:t>   //本地添加远程主分支。可以先git branch -v查看是否已添加远程分支，若已添加，该步骤略过。</w:t>
-      </w:r>
-    </w:p>
-    <w:p/>
-    <w:p>
-      <w:r>
-        <w:t>2. git fetch name  // 获取主分支的最新修改到本地；</w:t>
-      </w:r>
-    </w:p>
-    <w:p/>
-    <w:p>
-      <w:r>
-        <w:t>3. git merge name/master  // 将name 分支修改内容merge到本地个人分支；</w:t>
-      </w:r>
-    </w:p>
-    <w:p/>
-    <w:p>
-      <w:r>
-        <w:rPr>
-          <w:rFonts w:hint="eastAsia"/>
-        </w:rPr>
-        <w:t>   </w:t>
-      </w:r>
-      <w:r>
-        <w:t xml:space="preserve"> // 该步骤或者可以分成2步：</w:t>
-      </w:r>
-    </w:p>
-    <w:p/>
-    <w:p>
-      <w:r>
-        <w:rPr>
-          <w:rFonts w:hint="eastAsia"/>
-        </w:rPr>
-        <w:t>    </w:t>
-      </w:r>
-      <w:r>
-        <w:t>1） # git checkout master；  // checkout到master分支</w:t>
-      </w:r>
-    </w:p>
-    <w:p/>
-    <w:p>
-      <w:r>
-        <w:rPr>
-          <w:rFonts w:hint="eastAsia"/>
-        </w:rPr>
-        <w:t>   </w:t>
-      </w:r>
-      <w:r>
-        <w:t xml:space="preserve"> 2） # git merge name；  //合并主分支修改到本地master分支；</w:t>
-      </w:r>
-    </w:p>
-    <w:p/>
-    <w:p>
-      <w:pPr>
-        <w:rPr>
-          <w:rFonts w:hint="eastAsia"/>
-        </w:rPr>
-      </w:pPr>
-      <w:r>
-        <w:t>4. git push                                // 将本地修改提交到</w:t>
-      </w:r>
-      <w:proofErr w:type="spellStart"/>
-      <w:r>
-        <w:t>github</w:t>
-      </w:r>
-      <w:proofErr w:type="spellEnd"/>
-      <w:r>
-        <w:t>上的个人分支</w:t>
-      </w:r>
-    </w:p>
-    <w:p/>
     <w:sectPr>
       <w:pgSz w:w="11906" w:h="16838"/>
       <w:pgMar w:top="1440" w:right="1800" w:bottom="1440" w:left="1800" w:header="851" w:footer="992" w:gutter="0"/>

</xml_diff>

<commit_message>
branch guide updated 2018/10/22/22:37
</commit_message>
<xml_diff>
--- a/guides/GitHub Branch Guide.docx
+++ b/guides/GitHub Branch Guide.docx
@@ -361,7 +361,6 @@
     <w:p>
       <w:pPr>
         <w:rPr>
-          <w:rFonts w:hint="eastAsia"/>
           <w:sz w:val="32"/>
         </w:rPr>
       </w:pPr>
@@ -372,75 +371,459 @@
         </w:rPr>
         <w:t>更新本地分支</w:t>
       </w:r>
+    </w:p>
+    <w:p>
+      <w:r>
+        <w:t>fetch命令拉取远程仓库主分支，并且拉到本地temp作为暂存分支</w:t>
+      </w:r>
+    </w:p>
+    <w:p>
+      <w:r>
+        <w:t xml:space="preserve">$ git fetch origin </w:t>
+      </w:r>
+      <w:proofErr w:type="spellStart"/>
+      <w:proofErr w:type="gramStart"/>
+      <w:r>
+        <w:t>master:temp</w:t>
+      </w:r>
+      <w:proofErr w:type="spellEnd"/>
+      <w:proofErr w:type="gramEnd"/>
+    </w:p>
+    <w:p/>
+    <w:p>
+      <w:r>
+        <w:t>merge命令，将远程拉下来的temp分支与本地分支进行合并。</w:t>
+      </w:r>
+    </w:p>
+    <w:p>
+      <w:r>
+        <w:t>$ git merge temp</w:t>
+      </w:r>
+    </w:p>
+    <w:p/>
+    <w:p>
+      <w:r>
+        <w:t>删除暂存分支即可。</w:t>
+      </w:r>
+    </w:p>
+    <w:p>
+      <w:r>
+        <w:t>$ git branch -d temp</w:t>
+      </w:r>
+    </w:p>
+    <w:p>
+      <w:r>
+        <w:t>Deleted branch temp (was 7d407f3).</w:t>
+      </w:r>
+    </w:p>
+    <w:p/>
+    <w:p>
+      <w:r>
+        <w:rPr>
+          <w:rFonts w:hint="eastAsia"/>
+          <w:sz w:val="28"/>
+        </w:rPr>
+        <w:t>错误解决</w:t>
+      </w:r>
+    </w:p>
+    <w:p>
+      <w:pPr>
+        <w:pStyle w:val="a8"/>
+        <w:shd w:val="clear" w:color="auto" w:fill="FFFFFF"/>
+        <w:spacing w:before="0" w:beforeAutospacing="0" w:after="0" w:afterAutospacing="0"/>
+        <w:rPr>
+          <w:rFonts w:ascii="Arial" w:hAnsi="Arial" w:cs="Arial"/>
+          <w:color w:val="494949"/>
+          <w:sz w:val="21"/>
+          <w:szCs w:val="21"/>
+        </w:rPr>
+      </w:pPr>
+      <w:r>
+        <w:rPr>
+          <w:rFonts w:ascii="Arial" w:hAnsi="Arial" w:cs="Arial"/>
+          <w:color w:val="FF0000"/>
+          <w:sz w:val="21"/>
+          <w:szCs w:val="21"/>
+        </w:rPr>
+        <w:t>Pull is not possible because you have unmerged files.</w:t>
+      </w:r>
+    </w:p>
+    <w:p>
+      <w:pPr>
+        <w:pStyle w:val="a8"/>
+        <w:shd w:val="clear" w:color="auto" w:fill="FFFFFF"/>
+        <w:spacing w:before="150" w:beforeAutospacing="0" w:after="150" w:afterAutospacing="0"/>
+        <w:rPr>
+          <w:rFonts w:ascii="Arial" w:hAnsi="Arial" w:cs="Arial"/>
+          <w:color w:val="494949"/>
+          <w:sz w:val="21"/>
+          <w:szCs w:val="21"/>
+        </w:rPr>
+      </w:pPr>
+      <w:r>
+        <w:rPr>
+          <w:rFonts w:ascii="Arial" w:hAnsi="Arial" w:cs="Arial"/>
+          <w:color w:val="494949"/>
+          <w:sz w:val="21"/>
+          <w:szCs w:val="21"/>
+        </w:rPr>
+        <w:t>解决：</w:t>
+      </w:r>
+    </w:p>
+    <w:p>
+      <w:pPr>
+        <w:pStyle w:val="a8"/>
+        <w:shd w:val="clear" w:color="auto" w:fill="FFFFFF"/>
+        <w:spacing w:before="150" w:beforeAutospacing="0" w:after="150" w:afterAutospacing="0"/>
+        <w:rPr>
+          <w:rFonts w:ascii="Arial" w:hAnsi="Arial" w:cs="Arial"/>
+          <w:color w:val="494949"/>
+          <w:sz w:val="21"/>
+          <w:szCs w:val="21"/>
+        </w:rPr>
+      </w:pPr>
+      <w:r>
+        <w:rPr>
+          <w:rFonts w:ascii="Arial" w:hAnsi="Arial" w:cs="Arial"/>
+          <w:color w:val="494949"/>
+          <w:sz w:val="21"/>
+          <w:szCs w:val="21"/>
+        </w:rPr>
+        <w:t>1.pull</w:t>
+      </w:r>
+      <w:r>
+        <w:rPr>
+          <w:rFonts w:ascii="Arial" w:hAnsi="Arial" w:cs="Arial"/>
+          <w:color w:val="494949"/>
+          <w:sz w:val="21"/>
+          <w:szCs w:val="21"/>
+        </w:rPr>
+        <w:t>会使用</w:t>
+      </w:r>
+      <w:r>
+        <w:rPr>
+          <w:rFonts w:ascii="Arial" w:hAnsi="Arial" w:cs="Arial"/>
+          <w:color w:val="494949"/>
+          <w:sz w:val="21"/>
+          <w:szCs w:val="21"/>
+        </w:rPr>
+        <w:t>git merge</w:t>
+      </w:r>
+      <w:r>
+        <w:rPr>
+          <w:rFonts w:ascii="Arial" w:hAnsi="Arial" w:cs="Arial"/>
+          <w:color w:val="494949"/>
+          <w:sz w:val="21"/>
+          <w:szCs w:val="21"/>
+        </w:rPr>
+        <w:t>导致冲突，需要将冲突的文件</w:t>
+      </w:r>
+      <w:r>
+        <w:rPr>
+          <w:rFonts w:ascii="Arial" w:hAnsi="Arial" w:cs="Arial"/>
+          <w:color w:val="494949"/>
+          <w:sz w:val="21"/>
+          <w:szCs w:val="21"/>
+        </w:rPr>
+        <w:t>resolve</w:t>
+      </w:r>
+      <w:r>
+        <w:rPr>
+          <w:rFonts w:ascii="Arial" w:hAnsi="Arial" w:cs="Arial"/>
+          <w:color w:val="494949"/>
+          <w:sz w:val="21"/>
+          <w:szCs w:val="21"/>
+        </w:rPr>
+        <w:t>掉</w:t>
+      </w:r>
+      <w:r>
+        <w:rPr>
+          <w:rFonts w:ascii="Arial" w:hAnsi="Arial" w:cs="Arial"/>
+          <w:color w:val="494949"/>
+          <w:sz w:val="21"/>
+          <w:szCs w:val="21"/>
+        </w:rPr>
+        <w:t xml:space="preserve"> git add -u, git commit</w:t>
+      </w:r>
+      <w:r>
+        <w:rPr>
+          <w:rFonts w:ascii="Arial" w:hAnsi="Arial" w:cs="Arial"/>
+          <w:color w:val="494949"/>
+          <w:sz w:val="21"/>
+          <w:szCs w:val="21"/>
+        </w:rPr>
+        <w:t>之后才能成功</w:t>
+      </w:r>
+      <w:r>
+        <w:rPr>
+          <w:rFonts w:ascii="Arial" w:hAnsi="Arial" w:cs="Arial"/>
+          <w:color w:val="494949"/>
+          <w:sz w:val="21"/>
+          <w:szCs w:val="21"/>
+        </w:rPr>
+        <w:t>pull.</w:t>
+      </w:r>
+    </w:p>
+    <w:p>
+      <w:pPr>
+        <w:pStyle w:val="a8"/>
+        <w:shd w:val="clear" w:color="auto" w:fill="FFFFFF"/>
+        <w:spacing w:before="0" w:beforeAutospacing="0" w:after="0" w:afterAutospacing="0"/>
+        <w:rPr>
+          <w:rFonts w:ascii="Arial" w:hAnsi="Arial" w:cs="Arial"/>
+          <w:color w:val="494949"/>
+          <w:sz w:val="21"/>
+          <w:szCs w:val="21"/>
+        </w:rPr>
+      </w:pPr>
+      <w:r>
+        <w:rPr>
+          <w:rFonts w:ascii="Arial" w:hAnsi="Arial" w:cs="Arial"/>
+          <w:color w:val="494949"/>
+          <w:sz w:val="21"/>
+          <w:szCs w:val="21"/>
+        </w:rPr>
+        <w:t>2.</w:t>
+      </w:r>
+      <w:r>
+        <w:rPr>
+          <w:rFonts w:ascii="Arial" w:hAnsi="Arial" w:cs="Arial"/>
+          <w:color w:val="494949"/>
+          <w:sz w:val="21"/>
+          <w:szCs w:val="21"/>
+        </w:rPr>
+        <w:t>如果想放弃本地的文件修改，可以使用</w:t>
+      </w:r>
+      <w:r>
+        <w:rPr>
+          <w:rFonts w:ascii="Arial" w:hAnsi="Arial" w:cs="Arial"/>
+          <w:color w:val="494949"/>
+          <w:sz w:val="21"/>
+          <w:szCs w:val="21"/>
+        </w:rPr>
+        <w:t>git reset --hard FETCH_HEAD</w:t>
+      </w:r>
+      <w:r>
+        <w:rPr>
+          <w:rFonts w:ascii="Arial" w:hAnsi="Arial" w:cs="Arial"/>
+          <w:color w:val="494949"/>
+          <w:sz w:val="21"/>
+          <w:szCs w:val="21"/>
+        </w:rPr>
+        <w:t>，</w:t>
+      </w:r>
+      <w:r>
+        <w:rPr>
+          <w:rFonts w:ascii="Arial" w:hAnsi="Arial" w:cs="Arial"/>
+          <w:color w:val="494949"/>
+          <w:sz w:val="21"/>
+          <w:szCs w:val="21"/>
+        </w:rPr>
+        <w:t>FETCH_HEAD</w:t>
+      </w:r>
+      <w:r>
+        <w:rPr>
+          <w:rFonts w:ascii="Arial" w:hAnsi="Arial" w:cs="Arial"/>
+          <w:color w:val="494949"/>
+          <w:sz w:val="21"/>
+          <w:szCs w:val="21"/>
+        </w:rPr>
+        <w:t>表示上一次成功</w:t>
+      </w:r>
+      <w:r>
+        <w:rPr>
+          <w:rFonts w:ascii="Arial" w:hAnsi="Arial" w:cs="Arial"/>
+          <w:color w:val="494949"/>
+          <w:sz w:val="21"/>
+          <w:szCs w:val="21"/>
+        </w:rPr>
+        <w:t>git pull</w:t>
+      </w:r>
+      <w:r>
+        <w:rPr>
+          <w:rFonts w:ascii="Arial" w:hAnsi="Arial" w:cs="Arial"/>
+          <w:color w:val="494949"/>
+          <w:sz w:val="21"/>
+          <w:szCs w:val="21"/>
+        </w:rPr>
+        <w:t>之后形成的</w:t>
+      </w:r>
+      <w:r>
+        <w:rPr>
+          <w:rFonts w:ascii="Arial" w:hAnsi="Arial" w:cs="Arial"/>
+          <w:color w:val="494949"/>
+          <w:sz w:val="21"/>
+          <w:szCs w:val="21"/>
+        </w:rPr>
+        <w:t>commit</w:t>
+      </w:r>
+      <w:r>
+        <w:rPr>
+          <w:rFonts w:ascii="Arial" w:hAnsi="Arial" w:cs="Arial"/>
+          <w:color w:val="494949"/>
+          <w:sz w:val="21"/>
+          <w:szCs w:val="21"/>
+        </w:rPr>
+        <w:t>点。然后</w:t>
+      </w:r>
+      <w:r>
+        <w:rPr>
+          <w:rFonts w:ascii="Arial" w:hAnsi="Arial" w:cs="Arial"/>
+          <w:color w:val="494949"/>
+          <w:sz w:val="21"/>
+          <w:szCs w:val="21"/>
+        </w:rPr>
+        <w:t>git pull.</w:t>
+      </w:r>
+      <w:r>
+        <w:rPr>
+          <w:rFonts w:ascii="Arial" w:hAnsi="Arial" w:cs="Arial"/>
+          <w:color w:val="494949"/>
+          <w:sz w:val="21"/>
+          <w:szCs w:val="21"/>
+        </w:rPr>
+        <w:br/>
+      </w:r>
+      <w:r>
+        <w:rPr>
+          <w:rFonts w:ascii="Arial" w:hAnsi="Arial" w:cs="Arial"/>
+          <w:color w:val="494949"/>
+          <w:sz w:val="21"/>
+          <w:szCs w:val="21"/>
+        </w:rPr>
+        <w:t>注意：</w:t>
+      </w:r>
+    </w:p>
+    <w:p>
+      <w:pPr>
+        <w:pStyle w:val="a8"/>
+        <w:shd w:val="clear" w:color="auto" w:fill="FFFFFF"/>
+        <w:spacing w:before="150" w:beforeAutospacing="0" w:after="150" w:afterAutospacing="0"/>
+        <w:rPr>
+          <w:rFonts w:ascii="Arial" w:hAnsi="Arial" w:cs="Arial"/>
+          <w:color w:val="494949"/>
+          <w:sz w:val="21"/>
+          <w:szCs w:val="21"/>
+        </w:rPr>
+      </w:pPr>
+      <w:r>
+        <w:rPr>
+          <w:rFonts w:ascii="Arial" w:hAnsi="Arial" w:cs="Arial"/>
+          <w:color w:val="494949"/>
+          <w:sz w:val="21"/>
+          <w:szCs w:val="21"/>
+        </w:rPr>
+        <w:t>git merge</w:t>
+      </w:r>
+      <w:r>
+        <w:rPr>
+          <w:rFonts w:ascii="Arial" w:hAnsi="Arial" w:cs="Arial"/>
+          <w:color w:val="494949"/>
+          <w:sz w:val="21"/>
+          <w:szCs w:val="21"/>
+        </w:rPr>
+        <w:t>会形成</w:t>
+      </w:r>
+      <w:r>
+        <w:rPr>
+          <w:rFonts w:ascii="Arial" w:hAnsi="Arial" w:cs="Arial"/>
+          <w:color w:val="494949"/>
+          <w:sz w:val="21"/>
+          <w:szCs w:val="21"/>
+        </w:rPr>
+        <w:t xml:space="preserve">MERGE-HEAD(FETCH-HEAD) </w:t>
+      </w:r>
+      <w:r>
+        <w:rPr>
+          <w:rFonts w:ascii="Arial" w:hAnsi="Arial" w:cs="Arial"/>
+          <w:color w:val="494949"/>
+          <w:sz w:val="21"/>
+          <w:szCs w:val="21"/>
+        </w:rPr>
+        <w:t>。</w:t>
+      </w:r>
+      <w:r>
+        <w:rPr>
+          <w:rFonts w:ascii="Arial" w:hAnsi="Arial" w:cs="Arial"/>
+          <w:color w:val="494949"/>
+          <w:sz w:val="21"/>
+          <w:szCs w:val="21"/>
+        </w:rPr>
+        <w:t>git push</w:t>
+      </w:r>
+      <w:r>
+        <w:rPr>
+          <w:rFonts w:ascii="Arial" w:hAnsi="Arial" w:cs="Arial"/>
+          <w:color w:val="494949"/>
+          <w:sz w:val="21"/>
+          <w:szCs w:val="21"/>
+        </w:rPr>
+        <w:t>会形成</w:t>
+      </w:r>
+      <w:r>
+        <w:rPr>
+          <w:rFonts w:ascii="Arial" w:hAnsi="Arial" w:cs="Arial"/>
+          <w:color w:val="494949"/>
+          <w:sz w:val="21"/>
+          <w:szCs w:val="21"/>
+        </w:rPr>
+        <w:t>HEAD</w:t>
+      </w:r>
+      <w:r>
+        <w:rPr>
+          <w:rFonts w:ascii="Arial" w:hAnsi="Arial" w:cs="Arial"/>
+          <w:color w:val="494949"/>
+          <w:sz w:val="21"/>
+          <w:szCs w:val="21"/>
+        </w:rPr>
+        <w:t>这样的引用。</w:t>
+      </w:r>
+      <w:r>
+        <w:rPr>
+          <w:rFonts w:ascii="Arial" w:hAnsi="Arial" w:cs="Arial"/>
+          <w:color w:val="494949"/>
+          <w:sz w:val="21"/>
+          <w:szCs w:val="21"/>
+        </w:rPr>
+        <w:t>HEAD</w:t>
+      </w:r>
+      <w:r>
+        <w:rPr>
+          <w:rFonts w:ascii="Arial" w:hAnsi="Arial" w:cs="Arial"/>
+          <w:color w:val="494949"/>
+          <w:sz w:val="21"/>
+          <w:szCs w:val="21"/>
+        </w:rPr>
+        <w:t>代表本地最近成功</w:t>
+      </w:r>
+      <w:r>
+        <w:rPr>
+          <w:rFonts w:ascii="Arial" w:hAnsi="Arial" w:cs="Arial"/>
+          <w:color w:val="494949"/>
+          <w:sz w:val="21"/>
+          <w:szCs w:val="21"/>
+        </w:rPr>
+        <w:t>push</w:t>
+      </w:r>
+      <w:r>
+        <w:rPr>
+          <w:rFonts w:ascii="Arial" w:hAnsi="Arial" w:cs="Arial"/>
+          <w:color w:val="494949"/>
+          <w:sz w:val="21"/>
+          <w:szCs w:val="21"/>
+        </w:rPr>
+        <w:t>后形成的引用。</w:t>
+      </w:r>
+    </w:p>
+    <w:p>
+      <w:pPr>
+        <w:rPr>
+          <w:rFonts w:hint="eastAsia"/>
+        </w:rPr>
+      </w:pPr>
       <w:bookmarkStart w:id="0" w:name="_GoBack"/>
       <w:bookmarkEnd w:id="0"/>
     </w:p>
-    <w:p>
-      <w:pPr>
-        <w:rPr>
-          <w:rFonts w:hint="eastAsia"/>
-        </w:rPr>
-      </w:pPr>
-      <w:r>
-        <w:t>fetch命令拉取远程仓库主分支，并且拉到本地temp作为暂存分支</w:t>
-      </w:r>
-    </w:p>
-    <w:p>
-      <w:r>
-        <w:t xml:space="preserve">$ git fetch origin </w:t>
-      </w:r>
-      <w:proofErr w:type="spellStart"/>
-      <w:proofErr w:type="gramStart"/>
-      <w:r>
-        <w:t>master:temp</w:t>
-      </w:r>
-      <w:proofErr w:type="spellEnd"/>
-      <w:proofErr w:type="gramEnd"/>
-    </w:p>
-    <w:p>
-      <w:pPr>
-        <w:rPr>
-          <w:rFonts w:hint="eastAsia"/>
-        </w:rPr>
-      </w:pPr>
-    </w:p>
-    <w:p>
-      <w:pPr>
-        <w:rPr>
-          <w:rFonts w:hint="eastAsia"/>
-        </w:rPr>
-      </w:pPr>
-      <w:r>
-        <w:t>merge命令，将远程拉下来的temp分支与本地分支进行合并。</w:t>
-      </w:r>
-    </w:p>
-    <w:p>
-      <w:r>
-        <w:t>$ git merge temp</w:t>
-      </w:r>
-    </w:p>
-    <w:p/>
-    <w:p>
-      <w:pPr>
-        <w:rPr>
-          <w:rFonts w:hint="eastAsia"/>
-        </w:rPr>
-      </w:pPr>
-      <w:r>
-        <w:t>删除暂存分支即可。</w:t>
-      </w:r>
-    </w:p>
-    <w:p>
-      <w:r>
-        <w:t>$ git branch -d temp</w:t>
-      </w:r>
-    </w:p>
-    <w:p>
-      <w:r>
-        <w:t>Deleted branch temp (was 7d407f3).</w:t>
-      </w:r>
-    </w:p>
-    <w:p/>
     <w:sectPr>
       <w:pgSz w:w="11906" w:h="16838"/>
       <w:pgMar w:top="1440" w:right="1800" w:bottom="1440" w:left="1800" w:header="851" w:footer="992" w:gutter="0"/>
@@ -1087,6 +1470,25 @@
       <w:szCs w:val="18"/>
     </w:rPr>
   </w:style>
+  <w:style w:type="paragraph" w:styleId="a8">
+    <w:name w:val="Normal (Web)"/>
+    <w:basedOn w:val="a"/>
+    <w:uiPriority w:val="99"/>
+    <w:semiHidden/>
+    <w:unhideWhenUsed/>
+    <w:rsid w:val="003B1765"/>
+    <w:pPr>
+      <w:widowControl/>
+      <w:spacing w:before="100" w:beforeAutospacing="1" w:after="100" w:afterAutospacing="1"/>
+      <w:jc w:val="left"/>
+    </w:pPr>
+    <w:rPr>
+      <w:rFonts w:ascii="宋体" w:eastAsia="宋体" w:hAnsi="宋体" w:cs="宋体"/>
+      <w:kern w:val="0"/>
+      <w:sz w:val="24"/>
+      <w:szCs w:val="24"/>
+    </w:rPr>
+  </w:style>
 </w:styles>
 </file>
 

</xml_diff>